<commit_message>
Week 4 assignment completed.
</commit_message>
<xml_diff>
--- a/Week 4 Coding Assignment.docx
+++ b/Week 4 Coding Assignment.docx
@@ -474,64 +474,486 @@
           <w:szCs w:val="24"/>
         </w:rPr>
       </w:pPr>
+      <w:r>
+        <w:rPr>
+          <w:b/>
+          <w:szCs w:val="24"/>
+        </w:rPr>
+        <w:t>Screenshot</w:t>
+      </w:r>
+      <w:r>
+        <w:rPr>
+          <w:b/>
+          <w:szCs w:val="24"/>
+        </w:rPr>
+        <w:t>s</w:t>
+      </w:r>
+      <w:r>
+        <w:rPr>
+          <w:b/>
+          <w:szCs w:val="24"/>
+        </w:rPr>
+        <w:t>:</w:t>
+      </w:r>
+    </w:p>
+    <w:p>
+      <w:pPr>
+        <w:rPr>
+          <w:b/>
+          <w:szCs w:val="24"/>
+        </w:rPr>
+      </w:pPr>
+      <w:r>
+        <w:rPr>
+          <w:noProof/>
+        </w:rPr>
+        <w:drawing>
+          <wp:inline distT="0" distB="0" distL="0" distR="0" wp14:anchorId="7E4303F8" wp14:editId="219EDC9D">
+            <wp:extent cx="8915400" cy="2276475"/>
+            <wp:effectExtent l="0" t="0" r="0" b="9525"/>
+            <wp:docPr id="3" name="Picture 3"/>
+            <wp:cNvGraphicFramePr>
+              <a:graphicFrameLocks xmlns:a="http://schemas.openxmlformats.org/drawingml/2006/main" noChangeAspect="1"/>
+            </wp:cNvGraphicFramePr>
+            <a:graphic xmlns:a="http://schemas.openxmlformats.org/drawingml/2006/main">
+              <a:graphicData uri="http://schemas.openxmlformats.org/drawingml/2006/picture">
+                <pic:pic xmlns:pic="http://schemas.openxmlformats.org/drawingml/2006/picture">
+                  <pic:nvPicPr>
+                    <pic:cNvPr id="0" name="Picture 3"/>
+                    <pic:cNvPicPr>
+                      <a:picLocks noChangeAspect="1" noChangeArrowheads="1"/>
+                    </pic:cNvPicPr>
+                  </pic:nvPicPr>
+                  <pic:blipFill>
+                    <a:blip r:embed="rId7">
+                      <a:extLst>
+                        <a:ext uri="{28A0092B-C50C-407E-A947-70E740481C1C}">
+                          <a14:useLocalDpi xmlns:a14="http://schemas.microsoft.com/office/drawing/2010/main" val="0"/>
+                        </a:ext>
+                      </a:extLst>
+                    </a:blip>
+                    <a:srcRect/>
+                    <a:stretch>
+                      <a:fillRect/>
+                    </a:stretch>
+                  </pic:blipFill>
+                  <pic:spPr bwMode="auto">
+                    <a:xfrm>
+                      <a:off x="0" y="0"/>
+                      <a:ext cx="8915400" cy="2276475"/>
+                    </a:xfrm>
+                    <a:prstGeom prst="rect">
+                      <a:avLst/>
+                    </a:prstGeom>
+                    <a:noFill/>
+                    <a:ln>
+                      <a:noFill/>
+                    </a:ln>
+                  </pic:spPr>
+                </pic:pic>
+              </a:graphicData>
+            </a:graphic>
+          </wp:inline>
+        </w:drawing>
+      </w:r>
+    </w:p>
+    <w:p>
+      <w:pPr>
+        <w:rPr>
+          <w:b/>
+          <w:szCs w:val="24"/>
+        </w:rPr>
+      </w:pPr>
+    </w:p>
+    <w:p>
+      <w:pPr>
+        <w:rPr>
+          <w:b/>
+          <w:szCs w:val="24"/>
+        </w:rPr>
+      </w:pPr>
+      <w:r>
+        <w:rPr>
+          <w:noProof/>
+        </w:rPr>
+        <w:drawing>
+          <wp:inline distT="0" distB="0" distL="0" distR="0" wp14:anchorId="66E4D421" wp14:editId="69405652">
+            <wp:extent cx="6915150" cy="5648325"/>
+            <wp:effectExtent l="0" t="0" r="0" b="9525"/>
+            <wp:docPr id="9" name="Picture 9"/>
+            <wp:cNvGraphicFramePr>
+              <a:graphicFrameLocks xmlns:a="http://schemas.openxmlformats.org/drawingml/2006/main" noChangeAspect="1"/>
+            </wp:cNvGraphicFramePr>
+            <a:graphic xmlns:a="http://schemas.openxmlformats.org/drawingml/2006/main">
+              <a:graphicData uri="http://schemas.openxmlformats.org/drawingml/2006/picture">
+                <pic:pic xmlns:pic="http://schemas.openxmlformats.org/drawingml/2006/picture">
+                  <pic:nvPicPr>
+                    <pic:cNvPr id="0" name="Picture 30"/>
+                    <pic:cNvPicPr>
+                      <a:picLocks noChangeAspect="1" noChangeArrowheads="1"/>
+                    </pic:cNvPicPr>
+                  </pic:nvPicPr>
+                  <pic:blipFill>
+                    <a:blip r:embed="rId8">
+                      <a:extLst>
+                        <a:ext uri="{28A0092B-C50C-407E-A947-70E740481C1C}">
+                          <a14:useLocalDpi xmlns:a14="http://schemas.microsoft.com/office/drawing/2010/main" val="0"/>
+                        </a:ext>
+                      </a:extLst>
+                    </a:blip>
+                    <a:srcRect/>
+                    <a:stretch>
+                      <a:fillRect/>
+                    </a:stretch>
+                  </pic:blipFill>
+                  <pic:spPr bwMode="auto">
+                    <a:xfrm>
+                      <a:off x="0" y="0"/>
+                      <a:ext cx="6915150" cy="5648325"/>
+                    </a:xfrm>
+                    <a:prstGeom prst="rect">
+                      <a:avLst/>
+                    </a:prstGeom>
+                    <a:noFill/>
+                    <a:ln>
+                      <a:noFill/>
+                    </a:ln>
+                  </pic:spPr>
+                </pic:pic>
+              </a:graphicData>
+            </a:graphic>
+          </wp:inline>
+        </w:drawing>
+      </w:r>
+    </w:p>
+    <w:p>
+      <w:pPr>
+        <w:rPr>
+          <w:b/>
+          <w:szCs w:val="24"/>
+        </w:rPr>
+      </w:pPr>
+    </w:p>
+    <w:p>
+      <w:pPr>
+        <w:rPr>
+          <w:b/>
+          <w:szCs w:val="24"/>
+        </w:rPr>
+      </w:pPr>
+      <w:r>
+        <w:rPr>
+          <w:noProof/>
+        </w:rPr>
+        <w:drawing>
+          <wp:inline distT="0" distB="0" distL="0" distR="0" wp14:anchorId="1E78C551" wp14:editId="17982D19">
+            <wp:extent cx="6000750" cy="4972050"/>
+            <wp:effectExtent l="0" t="0" r="0" b="0"/>
+            <wp:docPr id="10" name="Picture 10"/>
+            <wp:cNvGraphicFramePr>
+              <a:graphicFrameLocks xmlns:a="http://schemas.openxmlformats.org/drawingml/2006/main" noChangeAspect="1"/>
+            </wp:cNvGraphicFramePr>
+            <a:graphic xmlns:a="http://schemas.openxmlformats.org/drawingml/2006/main">
+              <a:graphicData uri="http://schemas.openxmlformats.org/drawingml/2006/picture">
+                <pic:pic xmlns:pic="http://schemas.openxmlformats.org/drawingml/2006/picture">
+                  <pic:nvPicPr>
+                    <pic:cNvPr id="0" name="Picture 32"/>
+                    <pic:cNvPicPr>
+                      <a:picLocks noChangeAspect="1" noChangeArrowheads="1"/>
+                    </pic:cNvPicPr>
+                  </pic:nvPicPr>
+                  <pic:blipFill>
+                    <a:blip r:embed="rId9">
+                      <a:extLst>
+                        <a:ext uri="{28A0092B-C50C-407E-A947-70E740481C1C}">
+                          <a14:useLocalDpi xmlns:a14="http://schemas.microsoft.com/office/drawing/2010/main" val="0"/>
+                        </a:ext>
+                      </a:extLst>
+                    </a:blip>
+                    <a:srcRect/>
+                    <a:stretch>
+                      <a:fillRect/>
+                    </a:stretch>
+                  </pic:blipFill>
+                  <pic:spPr bwMode="auto">
+                    <a:xfrm>
+                      <a:off x="0" y="0"/>
+                      <a:ext cx="6000750" cy="4972050"/>
+                    </a:xfrm>
+                    <a:prstGeom prst="rect">
+                      <a:avLst/>
+                    </a:prstGeom>
+                    <a:noFill/>
+                    <a:ln>
+                      <a:noFill/>
+                    </a:ln>
+                  </pic:spPr>
+                </pic:pic>
+              </a:graphicData>
+            </a:graphic>
+          </wp:inline>
+        </w:drawing>
+      </w:r>
+    </w:p>
+    <w:p>
+      <w:pPr>
+        <w:rPr>
+          <w:b/>
+          <w:szCs w:val="24"/>
+        </w:rPr>
+      </w:pPr>
+    </w:p>
+    <w:p>
+      <w:pPr>
+        <w:rPr>
+          <w:b/>
+          <w:szCs w:val="24"/>
+        </w:rPr>
+      </w:pPr>
+      <w:r>
+        <w:rPr>
+          <w:noProof/>
+        </w:rPr>
+        <w:drawing>
+          <wp:inline distT="0" distB="0" distL="0" distR="0" wp14:anchorId="473988A0" wp14:editId="64729FC1">
+            <wp:extent cx="5962650" cy="4562475"/>
+            <wp:effectExtent l="0" t="0" r="0" b="9525"/>
+            <wp:docPr id="11" name="Picture 11"/>
+            <wp:cNvGraphicFramePr>
+              <a:graphicFrameLocks xmlns:a="http://schemas.openxmlformats.org/drawingml/2006/main" noChangeAspect="1"/>
+            </wp:cNvGraphicFramePr>
+            <a:graphic xmlns:a="http://schemas.openxmlformats.org/drawingml/2006/main">
+              <a:graphicData uri="http://schemas.openxmlformats.org/drawingml/2006/picture">
+                <pic:pic xmlns:pic="http://schemas.openxmlformats.org/drawingml/2006/picture">
+                  <pic:nvPicPr>
+                    <pic:cNvPr id="0" name="Picture 34"/>
+                    <pic:cNvPicPr>
+                      <a:picLocks noChangeAspect="1" noChangeArrowheads="1"/>
+                    </pic:cNvPicPr>
+                  </pic:nvPicPr>
+                  <pic:blipFill>
+                    <a:blip r:embed="rId10">
+                      <a:extLst>
+                        <a:ext uri="{28A0092B-C50C-407E-A947-70E740481C1C}">
+                          <a14:useLocalDpi xmlns:a14="http://schemas.microsoft.com/office/drawing/2010/main" val="0"/>
+                        </a:ext>
+                      </a:extLst>
+                    </a:blip>
+                    <a:srcRect/>
+                    <a:stretch>
+                      <a:fillRect/>
+                    </a:stretch>
+                  </pic:blipFill>
+                  <pic:spPr bwMode="auto">
+                    <a:xfrm>
+                      <a:off x="0" y="0"/>
+                      <a:ext cx="5962650" cy="4562475"/>
+                    </a:xfrm>
+                    <a:prstGeom prst="rect">
+                      <a:avLst/>
+                    </a:prstGeom>
+                    <a:noFill/>
+                    <a:ln>
+                      <a:noFill/>
+                    </a:ln>
+                  </pic:spPr>
+                </pic:pic>
+              </a:graphicData>
+            </a:graphic>
+          </wp:inline>
+        </w:drawing>
+      </w:r>
+    </w:p>
+    <w:p>
+      <w:pPr>
+        <w:rPr>
+          <w:b/>
+          <w:szCs w:val="24"/>
+        </w:rPr>
+      </w:pPr>
+    </w:p>
+    <w:p>
+      <w:pPr>
+        <w:rPr>
+          <w:b/>
+          <w:szCs w:val="24"/>
+        </w:rPr>
+      </w:pPr>
+      <w:r>
+        <w:rPr>
+          <w:noProof/>
+        </w:rPr>
+        <w:drawing>
+          <wp:inline distT="0" distB="0" distL="0" distR="0" wp14:anchorId="486347D0" wp14:editId="21D439D9">
+            <wp:extent cx="5305425" cy="4524375"/>
+            <wp:effectExtent l="0" t="0" r="9525" b="9525"/>
+            <wp:docPr id="12" name="Picture 12"/>
+            <wp:cNvGraphicFramePr>
+              <a:graphicFrameLocks xmlns:a="http://schemas.openxmlformats.org/drawingml/2006/main" noChangeAspect="1"/>
+            </wp:cNvGraphicFramePr>
+            <a:graphic xmlns:a="http://schemas.openxmlformats.org/drawingml/2006/main">
+              <a:graphicData uri="http://schemas.openxmlformats.org/drawingml/2006/picture">
+                <pic:pic xmlns:pic="http://schemas.openxmlformats.org/drawingml/2006/picture">
+                  <pic:nvPicPr>
+                    <pic:cNvPr id="0" name="Picture 36"/>
+                    <pic:cNvPicPr>
+                      <a:picLocks noChangeAspect="1" noChangeArrowheads="1"/>
+                    </pic:cNvPicPr>
+                  </pic:nvPicPr>
+                  <pic:blipFill>
+                    <a:blip r:embed="rId11">
+                      <a:extLst>
+                        <a:ext uri="{28A0092B-C50C-407E-A947-70E740481C1C}">
+                          <a14:useLocalDpi xmlns:a14="http://schemas.microsoft.com/office/drawing/2010/main" val="0"/>
+                        </a:ext>
+                      </a:extLst>
+                    </a:blip>
+                    <a:srcRect/>
+                    <a:stretch>
+                      <a:fillRect/>
+                    </a:stretch>
+                  </pic:blipFill>
+                  <pic:spPr bwMode="auto">
+                    <a:xfrm>
+                      <a:off x="0" y="0"/>
+                      <a:ext cx="5305425" cy="4524375"/>
+                    </a:xfrm>
+                    <a:prstGeom prst="rect">
+                      <a:avLst/>
+                    </a:prstGeom>
+                    <a:noFill/>
+                    <a:ln>
+                      <a:noFill/>
+                    </a:ln>
+                  </pic:spPr>
+                </pic:pic>
+              </a:graphicData>
+            </a:graphic>
+          </wp:inline>
+        </w:drawing>
+      </w:r>
+    </w:p>
+    <w:p>
+      <w:pPr>
+        <w:rPr>
+          <w:b/>
+          <w:szCs w:val="24"/>
+        </w:rPr>
+      </w:pPr>
+    </w:p>
+    <w:p>
+      <w:pPr>
+        <w:rPr>
+          <w:b/>
+          <w:szCs w:val="24"/>
+        </w:rPr>
+      </w:pPr>
+      <w:r>
+        <w:rPr>
+          <w:noProof/>
+        </w:rPr>
+        <w:drawing>
+          <wp:inline distT="0" distB="0" distL="0" distR="0" wp14:anchorId="6DA2D87D" wp14:editId="54116C97">
+            <wp:extent cx="5762625" cy="6638925"/>
+            <wp:effectExtent l="0" t="0" r="9525" b="9525"/>
+            <wp:docPr id="13" name="Picture 13"/>
+            <wp:cNvGraphicFramePr>
+              <a:graphicFrameLocks xmlns:a="http://schemas.openxmlformats.org/drawingml/2006/main" noChangeAspect="1"/>
+            </wp:cNvGraphicFramePr>
+            <a:graphic xmlns:a="http://schemas.openxmlformats.org/drawingml/2006/main">
+              <a:graphicData uri="http://schemas.openxmlformats.org/drawingml/2006/picture">
+                <pic:pic xmlns:pic="http://schemas.openxmlformats.org/drawingml/2006/picture">
+                  <pic:nvPicPr>
+                    <pic:cNvPr id="0" name="Picture 38"/>
+                    <pic:cNvPicPr>
+                      <a:picLocks noChangeAspect="1" noChangeArrowheads="1"/>
+                    </pic:cNvPicPr>
+                  </pic:nvPicPr>
+                  <pic:blipFill>
+                    <a:blip r:embed="rId12">
+                      <a:extLst>
+                        <a:ext uri="{28A0092B-C50C-407E-A947-70E740481C1C}">
+                          <a14:useLocalDpi xmlns:a14="http://schemas.microsoft.com/office/drawing/2010/main" val="0"/>
+                        </a:ext>
+                      </a:extLst>
+                    </a:blip>
+                    <a:srcRect/>
+                    <a:stretch>
+                      <a:fillRect/>
+                    </a:stretch>
+                  </pic:blipFill>
+                  <pic:spPr bwMode="auto">
+                    <a:xfrm>
+                      <a:off x="0" y="0"/>
+                      <a:ext cx="5762625" cy="6638925"/>
+                    </a:xfrm>
+                    <a:prstGeom prst="rect">
+                      <a:avLst/>
+                    </a:prstGeom>
+                    <a:noFill/>
+                    <a:ln>
+                      <a:noFill/>
+                    </a:ln>
+                  </pic:spPr>
+                </pic:pic>
+              </a:graphicData>
+            </a:graphic>
+          </wp:inline>
+        </w:drawing>
+      </w:r>
+    </w:p>
+    <w:p>
+      <w:pPr>
+        <w:rPr>
+          <w:b/>
+          <w:szCs w:val="24"/>
+        </w:rPr>
+      </w:pPr>
+    </w:p>
+    <w:p>
+      <w:pPr>
+        <w:rPr>
+          <w:b/>
+          <w:szCs w:val="24"/>
+        </w:rPr>
+      </w:pPr>
+      <w:r>
+        <w:rPr>
+          <w:b/>
+          <w:szCs w:val="24"/>
+        </w:rPr>
+        <w:t>URL to GitHub Repository:</w:t>
+      </w:r>
+    </w:p>
+    <w:p>
+      <w:pPr>
+        <w:rPr>
+          <w:b/>
+          <w:szCs w:val="24"/>
+        </w:rPr>
+      </w:pPr>
+      <w:hyperlink r:id="rId13" w:history="1">
+        <w:r>
+          <w:rPr>
+            <w:rStyle w:val="Hyperlink"/>
+          </w:rPr>
+          <w:t>https://github.com/gryclmn/MySQL-Assignments-Promineo-Tech</w:t>
+        </w:r>
+      </w:hyperlink>
+    </w:p>
+    <w:p>
+      <w:pPr>
+        <w:rPr>
+          <w:b/>
+          <w:szCs w:val="24"/>
+        </w:rPr>
+      </w:pPr>
       <w:bookmarkStart w:id="0" w:name="_GoBack"/>
       <w:bookmarkEnd w:id="0"/>
-      <w:r>
-        <w:rPr>
-          <w:b/>
-          <w:szCs w:val="24"/>
-        </w:rPr>
-        <w:t>Screenshot</w:t>
-      </w:r>
-      <w:r>
-        <w:rPr>
-          <w:b/>
-          <w:szCs w:val="24"/>
-        </w:rPr>
-        <w:t>s</w:t>
-      </w:r>
-      <w:r>
-        <w:rPr>
-          <w:b/>
-          <w:szCs w:val="24"/>
-        </w:rPr>
-        <w:t>:</w:t>
-      </w:r>
-    </w:p>
-    <w:p>
-      <w:pPr>
-        <w:rPr>
-          <w:b/>
-          <w:szCs w:val="24"/>
-        </w:rPr>
-      </w:pPr>
-    </w:p>
-    <w:p>
-      <w:pPr>
-        <w:rPr>
-          <w:b/>
-          <w:szCs w:val="24"/>
-        </w:rPr>
-      </w:pPr>
-    </w:p>
-    <w:p>
-      <w:pPr>
-        <w:rPr>
-          <w:b/>
-          <w:szCs w:val="24"/>
-        </w:rPr>
-      </w:pPr>
-      <w:r>
-        <w:rPr>
-          <w:b/>
-          <w:szCs w:val="24"/>
-        </w:rPr>
-        <w:t>URL to GitHub Repository:</w:t>
-      </w:r>
     </w:p>
     <w:sectPr>
-      <w:headerReference w:type="default" r:id="rId7"/>
-      <w:footerReference w:type="default" r:id="rId8"/>
+      <w:headerReference w:type="default" r:id="rId14"/>
+      <w:footerReference w:type="default" r:id="rId15"/>
       <w:pgSz w:w="12240" w:h="15840"/>
       <w:pgMar w:top="1440" w:right="1440" w:bottom="1440" w:left="1440" w:header="720" w:footer="720" w:gutter="0"/>
       <w:cols w:space="720"/>
@@ -878,7 +1300,7 @@
       </w:pPr>
     </w:pPrDefault>
   </w:docDefaults>
-  <w:latentStyles w:defLockedState="0" w:defUIPriority="99" w:defSemiHidden="0" w:defUnhideWhenUsed="0" w:defQFormat="0" w:count="375">
+  <w:latentStyles w:defLockedState="0" w:defUIPriority="99" w:defSemiHidden="0" w:defUnhideWhenUsed="0" w:defQFormat="0" w:count="377">
     <w:lsdException w:name="Normal" w:uiPriority="0" w:qFormat="1"/>
     <w:lsdException w:name="heading 1" w:uiPriority="9" w:qFormat="1"/>
     <w:lsdException w:name="heading 2" w:semiHidden="1" w:uiPriority="9" w:unhideWhenUsed="1" w:qFormat="1"/>
@@ -984,7 +1406,6 @@
     <w:lsdException w:name="HTML Sample" w:semiHidden="1" w:unhideWhenUsed="1"/>
     <w:lsdException w:name="HTML Typewriter" w:semiHidden="1" w:unhideWhenUsed="1"/>
     <w:lsdException w:name="HTML Variable" w:semiHidden="1" w:unhideWhenUsed="1"/>
-    <w:lsdException w:name="Normal Table" w:semiHidden="1" w:unhideWhenUsed="1"/>
     <w:lsdException w:name="annotation subject" w:semiHidden="1" w:unhideWhenUsed="1"/>
     <w:lsdException w:name="No List" w:semiHidden="1" w:unhideWhenUsed="1"/>
     <w:lsdException w:name="Outline List 1" w:semiHidden="1" w:unhideWhenUsed="1"/>
@@ -1030,11 +1451,9 @@
     <w:lsdException w:name="Table Subtle 1" w:semiHidden="1" w:unhideWhenUsed="1"/>
     <w:lsdException w:name="Table Subtle 2" w:semiHidden="1" w:unhideWhenUsed="1"/>
     <w:lsdException w:name="Table Web 1" w:semiHidden="1" w:unhideWhenUsed="1"/>
-    <w:lsdException w:name="Table Web 2" w:semiHidden="1" w:unhideWhenUsed="1"/>
     <w:lsdException w:name="Table Web 3" w:semiHidden="1" w:unhideWhenUsed="1"/>
     <w:lsdException w:name="Balloon Text" w:semiHidden="1" w:unhideWhenUsed="1"/>
     <w:lsdException w:name="Table Grid" w:uiPriority="39"/>
-    <w:lsdException w:name="Table Theme" w:semiHidden="1" w:unhideWhenUsed="1"/>
     <w:lsdException w:name="Placeholder Text" w:semiHidden="1"/>
     <w:lsdException w:name="No Spacing" w:uiPriority="1" w:qFormat="1"/>
     <w:lsdException w:name="Light Shading" w:uiPriority="60"/>
@@ -1254,6 +1673,8 @@
     <w:lsdException w:name="Smart Hyperlink" w:semiHidden="1" w:unhideWhenUsed="1"/>
     <w:lsdException w:name="Hashtag" w:semiHidden="1" w:unhideWhenUsed="1"/>
     <w:lsdException w:name="Unresolved Mention" w:semiHidden="1" w:unhideWhenUsed="1"/>
+    <w:lsdException w:name="Smart Link" w:semiHidden="1" w:unhideWhenUsed="1"/>
+    <w:lsdException w:name="Smart Link Error" w:semiHidden="1" w:unhideWhenUsed="1"/>
   </w:latentStyles>
   <w:style w:type="paragraph" w:default="1" w:styleId="Normal">
     <w:name w:val="Normal"/>
@@ -1437,6 +1858,18 @@
       <w:ind w:left="720"/>
       <w:contextualSpacing/>
     </w:pPr>
+  </w:style>
+  <w:style w:type="character" w:styleId="Hyperlink">
+    <w:name w:val="Hyperlink"/>
+    <w:basedOn w:val="DefaultParagraphFont"/>
+    <w:uiPriority w:val="99"/>
+    <w:semiHidden/>
+    <w:unhideWhenUsed/>
+    <w:rsid w:val="0033669C"/>
+    <w:rPr>
+      <w:color w:val="0000FF"/>
+      <w:u w:val="single"/>
+    </w:rPr>
   </w:style>
 </w:styles>
 </file>

</xml_diff>